<commit_message>
Utilizing Bearer tokens + documentation
</commit_message>
<xml_diff>
--- a/Docs/nemkész_docs/Frontend API hívások.docx
+++ b/Docs/nemkész_docs/Frontend API hívások.docx
@@ -1,6 +1,6 @@
 
 <file path=word/document.xml><?xml version="1.0" encoding="utf-8"?>
-<w:document xmlns:wpc="http://schemas.microsoft.com/office/word/2010/wordprocessingCanvas" xmlns:cx="http://schemas.microsoft.com/office/drawing/2014/chartex" xmlns:cx1="http://schemas.microsoft.com/office/drawing/2015/9/8/chartex" xmlns:cx2="http://schemas.microsoft.com/office/drawing/2015/10/21/chartex" xmlns:cx3="http://schemas.microsoft.com/office/drawing/2016/5/9/chartex" xmlns:cx4="http://schemas.microsoft.com/office/drawing/2016/5/10/chartex" xmlns:cx5="http://schemas.microsoft.com/office/drawing/2016/5/11/chartex" xmlns:cx6="http://schemas.microsoft.com/office/drawing/2016/5/12/chartex" xmlns:cx7="http://schemas.microsoft.com/office/drawing/2016/5/13/chartex" xmlns:cx8="http://schemas.microsoft.com/office/drawing/2016/5/14/chartex" xmlns:mc="http://schemas.openxmlformats.org/markup-compatibility/2006" xmlns:aink="http://schemas.microsoft.com/office/drawing/2016/ink" xmlns:am3d="http://schemas.microsoft.com/office/drawing/2017/model3d" xmlns:o="urn:schemas-microsoft-com:office:office" xmlns:oel="http://schemas.microsoft.com/office/2019/extlst" xmlns:r="http://schemas.openxmlformats.org/officeDocument/2006/relationships" xmlns:m="http://schemas.openxmlformats.org/officeDocument/2006/math" xmlns:v="urn:schemas-microsoft-com:vml" xmlns:wp14="http://schemas.microsoft.com/office/word/2010/wordprocessingDrawing" xmlns:wp="http://schemas.openxmlformats.org/drawingml/2006/wordprocessingDrawing" xmlns:w10="urn:schemas-microsoft-com:office:word" xmlns:w="http://schemas.openxmlformats.org/wordprocessingml/2006/main" xmlns:w14="http://schemas.microsoft.com/office/word/2010/wordml" xmlns:w15="http://schemas.microsoft.com/office/word/2012/wordml" xmlns:w16cex="http://schemas.microsoft.com/office/word/2018/wordml/cex" xmlns:w16cid="http://schemas.microsoft.com/office/word/2016/wordml/cid" xmlns:w16="http://schemas.microsoft.com/office/word/2018/wordml" xmlns:w16sdtdh="http://schemas.microsoft.com/office/word/2020/wordml/sdtdatahash" xmlns:w16se="http://schemas.microsoft.com/office/word/2015/wordml/symex" xmlns:wpg="http://schemas.microsoft.com/office/word/2010/wordprocessingGroup" xmlns:wpi="http://schemas.microsoft.com/office/word/2010/wordprocessingInk" xmlns:wne="http://schemas.microsoft.com/office/word/2006/wordml" xmlns:wps="http://schemas.microsoft.com/office/word/2010/wordprocessingShape" mc:Ignorable="w14 w15 w16se w16cid w16 w16cex w16sdtdh wp14">
+<w:document xmlns:wpc="http://schemas.microsoft.com/office/word/2010/wordprocessingCanvas" xmlns:cx="http://schemas.microsoft.com/office/drawing/2014/chartex" xmlns:cx1="http://schemas.microsoft.com/office/drawing/2015/9/8/chartex" xmlns:cx2="http://schemas.microsoft.com/office/drawing/2015/10/21/chartex" xmlns:cx3="http://schemas.microsoft.com/office/drawing/2016/5/9/chartex" xmlns:cx4="http://schemas.microsoft.com/office/drawing/2016/5/10/chartex" xmlns:cx5="http://schemas.microsoft.com/office/drawing/2016/5/11/chartex" xmlns:cx6="http://schemas.microsoft.com/office/drawing/2016/5/12/chartex" xmlns:cx7="http://schemas.microsoft.com/office/drawing/2016/5/13/chartex" xmlns:cx8="http://schemas.microsoft.com/office/drawing/2016/5/14/chartex" xmlns:mc="http://schemas.openxmlformats.org/markup-compatibility/2006" xmlns:aink="http://schemas.microsoft.com/office/drawing/2016/ink" xmlns:am3d="http://schemas.microsoft.com/office/drawing/2017/model3d" xmlns:o="urn:schemas-microsoft-com:office:office" xmlns:r="http://schemas.openxmlformats.org/officeDocument/2006/relationships" xmlns:m="http://schemas.openxmlformats.org/officeDocument/2006/math" xmlns:v="urn:schemas-microsoft-com:vml" xmlns:wp14="http://schemas.microsoft.com/office/word/2010/wordprocessingDrawing" xmlns:wp="http://schemas.openxmlformats.org/drawingml/2006/wordprocessingDrawing" xmlns:w10="urn:schemas-microsoft-com:office:word" xmlns:w="http://schemas.openxmlformats.org/wordprocessingml/2006/main" xmlns:w14="http://schemas.microsoft.com/office/word/2010/wordml" xmlns:w15="http://schemas.microsoft.com/office/word/2012/wordml" xmlns:w16cid="http://schemas.microsoft.com/office/word/2016/wordml/cid" xmlns:w16se="http://schemas.microsoft.com/office/word/2015/wordml/symex" xmlns:wpg="http://schemas.microsoft.com/office/word/2010/wordprocessingGroup" xmlns:wpi="http://schemas.microsoft.com/office/word/2010/wordprocessingInk" xmlns:wne="http://schemas.microsoft.com/office/word/2006/wordml" xmlns:wps="http://schemas.microsoft.com/office/word/2010/wordprocessingShape" mc:Ignorable="w14 w15 w16se w16cid wp14">
   <w:body>
     <w:p>
       <w:pPr>
@@ -276,6 +276,8 @@
         <w:rPr>
           <w:rFonts w:ascii="Times New Roman" w:hAnsi="Times New Roman" w:cs="Times New Roman"/>
           <w:noProof/>
+          <w:sz w:val="24"/>
+          <w:szCs w:val="24"/>
         </w:rPr>
       </w:pPr>
       <w:r>
@@ -348,29 +350,26 @@
           <w:sz w:val="24"/>
           <w:szCs w:val="24"/>
         </w:rPr>
-        <w:t>Tökéletes példa egy API kérésre a bejelentkezés folyamata.</w:t>
-      </w:r>
-      <w:r>
-        <w:rPr>
-          <w:rFonts w:ascii="Times New Roman" w:hAnsi="Times New Roman" w:cs="Times New Roman"/>
-          <w:noProof/>
-        </w:rPr>
-        <w:t xml:space="preserve"> Az APIHelper osztály postTryLogin metódusa ezt valósítja meg. A folyamat try-catch szintaxissal van felkészítve az esetleges hálózati kommunikációs hibákra.</w:t>
-      </w:r>
-    </w:p>
-    <w:p>
-      <w:pPr>
-        <w:spacing w:after="240" w:line="240" w:lineRule="auto"/>
-        <w:jc w:val="both"/>
-        <w:rPr>
-          <w:rFonts w:ascii="Times New Roman" w:hAnsi="Times New Roman" w:cs="Times New Roman"/>
-          <w:noProof/>
-        </w:rPr>
-      </w:pPr>
-      <w:r>
-        <w:rPr>
-          <w:rFonts w:ascii="Times New Roman" w:hAnsi="Times New Roman" w:cs="Times New Roman"/>
-          <w:noProof/>
+        <w:t>Tökéletes példa egy API kérésre a bejelentkezés folyamata. Az APIHelper osztály postTryLogin metódusa ezt valósítja meg. A folyamat try-catch szintaxissal van felkészítve az esetleges hálózati kommunikációs hibákra.</w:t>
+      </w:r>
+    </w:p>
+    <w:p>
+      <w:pPr>
+        <w:spacing w:after="240" w:line="240" w:lineRule="auto"/>
+        <w:jc w:val="both"/>
+        <w:rPr>
+          <w:rFonts w:ascii="Times New Roman" w:hAnsi="Times New Roman" w:cs="Times New Roman"/>
+          <w:noProof/>
+          <w:sz w:val="24"/>
+          <w:szCs w:val="24"/>
+        </w:rPr>
+      </w:pPr>
+      <w:r>
+        <w:rPr>
+          <w:rFonts w:ascii="Times New Roman" w:hAnsi="Times New Roman" w:cs="Times New Roman"/>
+          <w:noProof/>
+          <w:sz w:val="24"/>
+          <w:szCs w:val="24"/>
         </w:rPr>
         <w:t>Első lépésben a paraméterként kapott felhasználónevet és jelszót állítjuk be a kérés tartalmának. Ezután a 134. sorban történik a kérés elküldése, és a várakozás a válaszra.</w:t>
       </w:r>
@@ -382,6 +381,8 @@
         <w:rPr>
           <w:rFonts w:ascii="Times New Roman" w:hAnsi="Times New Roman" w:cs="Times New Roman"/>
           <w:noProof/>
+          <w:sz w:val="24"/>
+          <w:szCs w:val="24"/>
         </w:rPr>
       </w:pPr>
       <w:r>
@@ -451,6 +452,8 @@
         <w:rPr>
           <w:rFonts w:ascii="Times New Roman" w:hAnsi="Times New Roman" w:cs="Times New Roman"/>
           <w:noProof/>
+          <w:sz w:val="24"/>
+          <w:szCs w:val="24"/>
         </w:rPr>
         <w:drawing>
           <wp:anchor distT="0" distB="0" distL="114300" distR="114300" simplePos="0" relativeHeight="251661312" behindDoc="0" locked="0" layoutInCell="1" allowOverlap="1" wp14:anchorId="3FBE2468" wp14:editId="2FC1A4E6">
@@ -512,6 +515,8 @@
         <w:rPr>
           <w:rFonts w:ascii="Times New Roman" w:hAnsi="Times New Roman" w:cs="Times New Roman"/>
           <w:noProof/>
+          <w:sz w:val="24"/>
+          <w:szCs w:val="24"/>
         </w:rPr>
         <w:t>A client nevű objektum egy HttpClient típusú mezője az APIHelper osztálynak. Ez az objektum tartja fent a kapcsolatot a hálózattal a játék teljes menete során.</w:t>
       </w:r>
@@ -523,12 +528,16 @@
         <w:rPr>
           <w:rFonts w:ascii="Times New Roman" w:hAnsi="Times New Roman" w:cs="Times New Roman"/>
           <w:noProof/>
-        </w:rPr>
-      </w:pPr>
-      <w:r>
-        <w:rPr>
-          <w:rFonts w:ascii="Times New Roman" w:hAnsi="Times New Roman" w:cs="Times New Roman"/>
-          <w:noProof/>
+          <w:sz w:val="24"/>
+          <w:szCs w:val="24"/>
+        </w:rPr>
+      </w:pPr>
+      <w:r>
+        <w:rPr>
+          <w:rFonts w:ascii="Times New Roman" w:hAnsi="Times New Roman" w:cs="Times New Roman"/>
+          <w:noProof/>
+          <w:sz w:val="24"/>
+          <w:szCs w:val="24"/>
         </w:rPr>
         <w:t>A loginRoute a kérés útvonala, ez is egy statikus tulajdonsága az APIHelper osztálynak, hiszen ezek a játék közben nem változnak.</w:t>
       </w:r>
@@ -536,13 +545,27 @@
         <w:rPr>
           <w:rFonts w:ascii="Times New Roman" w:hAnsi="Times New Roman" w:cs="Times New Roman"/>
           <w:noProof/>
-        </w:rPr>
-        <w:t xml:space="preserve"> A könnyebb átláthatóság érdekében ezeket egy helyre gyűjtöttük (hiszen nem csak egy útvonal van, amire API kérések lesznek küldve), és csoportosítottuk őket aszerint, hogy helyi hálózaton (localhost) teszteljük, vagy az éles szerveren futó backenddel</w:t>
-      </w:r>
-      <w:r>
-        <w:rPr>
-          <w:rFonts w:ascii="Times New Roman" w:hAnsi="Times New Roman" w:cs="Times New Roman"/>
-          <w:noProof/>
+          <w:sz w:val="24"/>
+          <w:szCs w:val="24"/>
+        </w:rPr>
+        <w:t xml:space="preserve"> A könnyebb átláthatóság érdekében ezeket egy helyre gyűjtöttük (hiszen nem csak egy útvonal van, amire API kérések lesznek küldve), és csoportosítottuk őket aszerint, hogy helyi hálózaton (localhost) teszteljük, </w:t>
+      </w:r>
+      <w:r>
+        <w:rPr>
+          <w:rFonts w:ascii="Times New Roman" w:hAnsi="Times New Roman" w:cs="Times New Roman"/>
+          <w:noProof/>
+          <w:sz w:val="24"/>
+          <w:szCs w:val="24"/>
+        </w:rPr>
+        <w:lastRenderedPageBreak/>
+        <w:t>vagy az éles szerveren futó backenddel</w:t>
+      </w:r>
+      <w:r>
+        <w:rPr>
+          <w:rFonts w:ascii="Times New Roman" w:hAnsi="Times New Roman" w:cs="Times New Roman"/>
+          <w:noProof/>
+          <w:sz w:val="24"/>
+          <w:szCs w:val="24"/>
         </w:rPr>
         <w:t xml:space="preserve"> (houseofswords.hu)</w:t>
       </w:r>
@@ -550,40 +573,30 @@
         <w:rPr>
           <w:rFonts w:ascii="Times New Roman" w:hAnsi="Times New Roman" w:cs="Times New Roman"/>
           <w:noProof/>
+          <w:sz w:val="24"/>
+          <w:szCs w:val="24"/>
         </w:rPr>
         <w:t>.</w:t>
       </w:r>
     </w:p>
     <w:p>
       <w:pPr>
-        <w:rPr>
-          <w:rFonts w:ascii="Times New Roman" w:hAnsi="Times New Roman" w:cs="Times New Roman"/>
-          <w:noProof/>
-        </w:rPr>
-      </w:pPr>
-      <w:r>
-        <w:rPr>
-          <w:rFonts w:ascii="Times New Roman" w:hAnsi="Times New Roman" w:cs="Times New Roman"/>
-          <w:noProof/>
-        </w:rPr>
-        <w:br w:type="page"/>
-      </w:r>
-    </w:p>
-    <w:p>
-      <w:pPr>
-        <w:spacing w:after="240" w:line="240" w:lineRule="auto"/>
-        <w:jc w:val="both"/>
-        <w:rPr>
-          <w:rFonts w:ascii="Times New Roman" w:hAnsi="Times New Roman" w:cs="Times New Roman"/>
-          <w:noProof/>
-        </w:rPr>
-      </w:pPr>
-      <w:r>
-        <w:rPr>
-          <w:rFonts w:ascii="Times New Roman" w:hAnsi="Times New Roman" w:cs="Times New Roman"/>
-          <w:noProof/>
-        </w:rPr>
-        <w:lastRenderedPageBreak/>
+        <w:spacing w:after="240" w:line="240" w:lineRule="auto"/>
+        <w:jc w:val="both"/>
+        <w:rPr>
+          <w:rFonts w:ascii="Times New Roman" w:hAnsi="Times New Roman" w:cs="Times New Roman"/>
+          <w:noProof/>
+          <w:sz w:val="24"/>
+          <w:szCs w:val="24"/>
+        </w:rPr>
+      </w:pPr>
+      <w:r>
+        <w:rPr>
+          <w:rFonts w:ascii="Times New Roman" w:hAnsi="Times New Roman" w:cs="Times New Roman"/>
+          <w:noProof/>
+          <w:sz w:val="24"/>
+          <w:szCs w:val="24"/>
+        </w:rPr>
         <w:t>A response.EnsureSuccessStatusCode() sor megvizsgálja a kérés hatására visszaérkezett választ, és ha a kérés státuszkódja nem sikeres, akkor hibát dob, és a függvény a catch ágon folytatódik.</w:t>
       </w:r>
     </w:p>
@@ -594,12 +607,16 @@
         <w:rPr>
           <w:rFonts w:ascii="Times New Roman" w:hAnsi="Times New Roman" w:cs="Times New Roman"/>
           <w:noProof/>
-        </w:rPr>
-      </w:pPr>
-      <w:r>
-        <w:rPr>
-          <w:rFonts w:ascii="Times New Roman" w:hAnsi="Times New Roman" w:cs="Times New Roman"/>
-          <w:noProof/>
+          <w:sz w:val="24"/>
+          <w:szCs w:val="24"/>
+        </w:rPr>
+      </w:pPr>
+      <w:r>
+        <w:rPr>
+          <w:rFonts w:ascii="Times New Roman" w:hAnsi="Times New Roman" w:cs="Times New Roman"/>
+          <w:noProof/>
+          <w:sz w:val="24"/>
+          <w:szCs w:val="24"/>
         </w:rPr>
         <w:t>A response.ReadAsStringAsync() metódussal olvashatjuk ki az érkezett válasz törzsét, így jutunk hozzá a kért adatokhoz.</w:t>
       </w:r>
@@ -611,12 +628,16 @@
         <w:rPr>
           <w:rFonts w:ascii="Times New Roman" w:hAnsi="Times New Roman" w:cs="Times New Roman"/>
           <w:noProof/>
-        </w:rPr>
-      </w:pPr>
-      <w:r>
-        <w:rPr>
-          <w:rFonts w:ascii="Times New Roman" w:hAnsi="Times New Roman" w:cs="Times New Roman"/>
-          <w:noProof/>
+          <w:sz w:val="24"/>
+          <w:szCs w:val="24"/>
+        </w:rPr>
+      </w:pPr>
+      <w:r>
+        <w:rPr>
+          <w:rFonts w:ascii="Times New Roman" w:hAnsi="Times New Roman" w:cs="Times New Roman"/>
+          <w:noProof/>
+          <w:sz w:val="24"/>
+          <w:szCs w:val="24"/>
         </w:rPr>
         <w:t>A kért adatokat ezek alatt a sorok alatt feldolgozzuk (például jelen esetben egy User objektumot készítünk a JSON válaszból, amit vissza fogunk adni, és beállítjuk az APIHelper gameSessionToken mezőjét, erről a következő pontban lesz szó), majd visszaadjuk a kívánt adatokat.</w:t>
       </w:r>
@@ -628,12 +649,16 @@
         <w:rPr>
           <w:rFonts w:ascii="Times New Roman" w:hAnsi="Times New Roman" w:cs="Times New Roman"/>
           <w:noProof/>
-        </w:rPr>
-      </w:pPr>
-      <w:r>
-        <w:rPr>
-          <w:rFonts w:ascii="Times New Roman" w:hAnsi="Times New Roman" w:cs="Times New Roman"/>
-          <w:noProof/>
+          <w:sz w:val="24"/>
+          <w:szCs w:val="24"/>
+        </w:rPr>
+      </w:pPr>
+      <w:r>
+        <w:rPr>
+          <w:rFonts w:ascii="Times New Roman" w:hAnsi="Times New Roman" w:cs="Times New Roman"/>
+          <w:noProof/>
+          <w:sz w:val="24"/>
+          <w:szCs w:val="24"/>
         </w:rPr>
         <w:t>Ha a függvény hibába ütközik, akkor kiíratjuk az esetet a Debug konzolra, és általában null-t adunk vissza eredményül (de ez igény szerint módosítható).</w:t>
       </w:r>
@@ -650,12 +675,16 @@
         <w:rPr>
           <w:rFonts w:ascii="Times New Roman" w:hAnsi="Times New Roman" w:cs="Times New Roman"/>
           <w:noProof/>
-        </w:rPr>
-      </w:pPr>
-      <w:r>
-        <w:rPr>
-          <w:rFonts w:ascii="Times New Roman" w:hAnsi="Times New Roman" w:cs="Times New Roman"/>
-          <w:noProof/>
+          <w:sz w:val="24"/>
+          <w:szCs w:val="24"/>
+        </w:rPr>
+      </w:pPr>
+      <w:r>
+        <w:rPr>
+          <w:rFonts w:ascii="Times New Roman" w:hAnsi="Times New Roman" w:cs="Times New Roman"/>
+          <w:noProof/>
+          <w:sz w:val="24"/>
+          <w:szCs w:val="24"/>
         </w:rPr>
         <w:t>API titkosítás</w:t>
       </w:r>
@@ -663,6 +692,8 @@
         <w:rPr>
           <w:rFonts w:ascii="Times New Roman" w:hAnsi="Times New Roman" w:cs="Times New Roman"/>
           <w:noProof/>
+          <w:sz w:val="24"/>
+          <w:szCs w:val="24"/>
         </w:rPr>
         <w:t xml:space="preserve"> tokennel</w:t>
       </w:r>
@@ -674,26 +705,22 @@
         <w:rPr>
           <w:rFonts w:ascii="Times New Roman" w:hAnsi="Times New Roman" w:cs="Times New Roman"/>
           <w:noProof/>
-        </w:rPr>
-      </w:pPr>
-      <w:r>
-        <w:rPr>
-          <w:rFonts w:ascii="Times New Roman" w:hAnsi="Times New Roman" w:cs="Times New Roman"/>
-          <w:noProof/>
+          <w:sz w:val="24"/>
+          <w:szCs w:val="24"/>
+        </w:rPr>
+      </w:pPr>
+      <w:r>
+        <w:rPr>
+          <w:rFonts w:ascii="Times New Roman" w:hAnsi="Times New Roman" w:cs="Times New Roman"/>
+          <w:noProof/>
+          <w:sz w:val="24"/>
+          <w:szCs w:val="24"/>
         </w:rPr>
         <w:drawing>
-          <wp:anchor distT="0" distB="0" distL="114300" distR="114300" simplePos="0" relativeHeight="251663360" behindDoc="0" locked="0" layoutInCell="1" allowOverlap="1" wp14:anchorId="2378DAC1" wp14:editId="4CF12E72">
-            <wp:simplePos x="0" y="0"/>
-            <wp:positionH relativeFrom="margin">
-              <wp:align>right</wp:align>
-            </wp:positionH>
-            <wp:positionV relativeFrom="paragraph">
-              <wp:posOffset>13970</wp:posOffset>
-            </wp:positionV>
-            <wp:extent cx="3227070" cy="1411605"/>
-            <wp:effectExtent l="0" t="0" r="0" b="0"/>
-            <wp:wrapSquare wrapText="bothSides"/>
-            <wp:docPr id="1" name="Kép 1" descr="A képen szöveg látható&#10;&#10;Automatikusan generált leírás"/>
+          <wp:inline distT="0" distB="0" distL="0" distR="0" wp14:anchorId="6BB818F2" wp14:editId="712C3958">
+            <wp:extent cx="5760720" cy="1365885"/>
+            <wp:effectExtent l="0" t="0" r="0" b="5715"/>
+            <wp:docPr id="1" name="Kép 1"/>
             <wp:cNvGraphicFramePr>
               <a:graphicFrameLocks xmlns:a="http://schemas.openxmlformats.org/drawingml/2006/main" noChangeAspect="1"/>
             </wp:cNvGraphicFramePr>
@@ -701,17 +728,11 @@
               <a:graphicData uri="http://schemas.openxmlformats.org/drawingml/2006/picture">
                 <pic:pic xmlns:pic="http://schemas.openxmlformats.org/drawingml/2006/picture">
                   <pic:nvPicPr>
-                    <pic:cNvPr id="1" name="Kép 1" descr="A képen szöveg látható&#10;&#10;Automatikusan generált leírás"/>
+                    <pic:cNvPr id="1" name=""/>
                     <pic:cNvPicPr/>
                   </pic:nvPicPr>
                   <pic:blipFill>
-                    <a:blip r:embed="rId9" cstate="print">
-                      <a:extLst>
-                        <a:ext uri="{28A0092B-C50C-407E-A947-70E740481C1C}">
-                          <a14:useLocalDpi xmlns:a14="http://schemas.microsoft.com/office/drawing/2010/main" val="0"/>
-                        </a:ext>
-                      </a:extLst>
-                    </a:blip>
+                    <a:blip r:embed="rId9"/>
                     <a:stretch>
                       <a:fillRect/>
                     </a:stretch>
@@ -719,7 +740,7 @@
                   <pic:spPr>
                     <a:xfrm>
                       <a:off x="0" y="0"/>
-                      <a:ext cx="3227070" cy="1411605"/>
+                      <a:ext cx="5760720" cy="1365885"/>
                     </a:xfrm>
                     <a:prstGeom prst="rect">
                       <a:avLst/>
@@ -728,19 +749,27 @@
                 </pic:pic>
               </a:graphicData>
             </a:graphic>
-            <wp14:sizeRelH relativeFrom="margin">
-              <wp14:pctWidth>0</wp14:pctWidth>
-            </wp14:sizeRelH>
-            <wp14:sizeRelV relativeFrom="margin">
-              <wp14:pctHeight>0</wp14:pctHeight>
-            </wp14:sizeRelV>
-          </wp:anchor>
+          </wp:inline>
         </w:drawing>
       </w:r>
-      <w:r>
-        <w:rPr>
-          <w:rFonts w:ascii="Times New Roman" w:hAnsi="Times New Roman" w:cs="Times New Roman"/>
-          <w:noProof/>
+    </w:p>
+    <w:p>
+      <w:pPr>
+        <w:spacing w:after="240" w:line="240" w:lineRule="auto"/>
+        <w:jc w:val="both"/>
+        <w:rPr>
+          <w:rFonts w:ascii="Times New Roman" w:hAnsi="Times New Roman" w:cs="Times New Roman"/>
+          <w:noProof/>
+          <w:sz w:val="24"/>
+          <w:szCs w:val="24"/>
+        </w:rPr>
+      </w:pPr>
+      <w:r>
+        <w:rPr>
+          <w:rFonts w:ascii="Times New Roman" w:hAnsi="Times New Roman" w:cs="Times New Roman"/>
+          <w:noProof/>
+          <w:sz w:val="24"/>
+          <w:szCs w:val="24"/>
         </w:rPr>
         <w:t>Amikor a felhasználó bejelentkezett, a felhasználó objektumban létrejött egy GameSessionToken nevű karakterlánc.</w:t>
       </w:r>
@@ -748,6 +777,8 @@
         <w:rPr>
           <w:rFonts w:ascii="Times New Roman" w:hAnsi="Times New Roman" w:cs="Times New Roman"/>
           <w:noProof/>
+          <w:sz w:val="24"/>
+          <w:szCs w:val="24"/>
         </w:rPr>
         <w:t xml:space="preserve"> Ezt csakis a felhasználó és a szerver ismerheti, így ez a karakterlánc használható a két fél közötti kommunikáció hitelesítésére.</w:t>
       </w:r>
@@ -759,74 +790,94 @@
         <w:rPr>
           <w:rFonts w:ascii="Times New Roman" w:hAnsi="Times New Roman" w:cs="Times New Roman"/>
           <w:noProof/>
-        </w:rPr>
-      </w:pPr>
-      <w:r>
-        <w:rPr>
-          <w:rFonts w:ascii="Times New Roman" w:hAnsi="Times New Roman" w:cs="Times New Roman"/>
-          <w:noProof/>
-        </w:rPr>
-        <w:t xml:space="preserve">Ez pedig úgy történik, hogy a front-end által meghívott további kérések végére ún. query paraméterként bekerül a GameSessionToken. A sessionString változó szintén az APIHelper egyik mezője, ami visszaadja a beállított tokent olyan formában, ahogy be kell helyezni az url végére. Példa egy lehetséges kérés útvonalára: </w:t>
-      </w:r>
-      <w:hyperlink r:id="rId10" w:history="1">
-        <w:r>
-          <w:rPr>
-            <w:rStyle w:val="Hiperhivatkozs"/>
-            <w:rFonts w:ascii="Times New Roman" w:hAnsi="Times New Roman" w:cs="Times New Roman"/>
-            <w:noProof/>
-          </w:rPr>
-          <w:t>http://localhost:8000/api/users?gamesessiontoken=aXiW4V8jnJ</w:t>
-        </w:r>
-      </w:hyperlink>
-      <w:r>
-        <w:rPr>
-          <w:rFonts w:ascii="Times New Roman" w:hAnsi="Times New Roman" w:cs="Times New Roman"/>
-          <w:noProof/>
-        </w:rPr>
-        <w:t xml:space="preserve">. A sessionString változó értéke ebben az esetben: ?gamesessiontoken=aXiW4V8jnJ; ahol a hitelesítéshez használt karakterlánc a </w:t>
-      </w:r>
-      <w:r>
-        <w:rPr>
-          <w:rFonts w:ascii="Times New Roman" w:hAnsi="Times New Roman" w:cs="Times New Roman"/>
-          <w:noProof/>
-        </w:rPr>
-        <w:t>„</w:t>
-      </w:r>
-      <w:r>
-        <w:rPr>
-          <w:rFonts w:ascii="Times New Roman" w:hAnsi="Times New Roman" w:cs="Times New Roman"/>
-          <w:noProof/>
-        </w:rPr>
-        <w:t>aXiW4V8jnJ</w:t>
-      </w:r>
-      <w:r>
-        <w:rPr>
-          <w:rFonts w:ascii="Times New Roman" w:hAnsi="Times New Roman" w:cs="Times New Roman"/>
-          <w:noProof/>
-        </w:rPr>
-        <w:t>” sorozat</w:t>
-      </w:r>
-      <w:r>
-        <w:rPr>
-          <w:rFonts w:ascii="Times New Roman" w:hAnsi="Times New Roman" w:cs="Times New Roman"/>
-          <w:noProof/>
-        </w:rPr>
-        <w:t>.</w:t>
-      </w:r>
-    </w:p>
-    <w:p>
-      <w:pPr>
-        <w:spacing w:after="240" w:line="240" w:lineRule="auto"/>
-        <w:jc w:val="both"/>
-        <w:rPr>
-          <w:rFonts w:ascii="Times New Roman" w:hAnsi="Times New Roman" w:cs="Times New Roman"/>
-          <w:noProof/>
-        </w:rPr>
-      </w:pPr>
-      <w:r>
-        <w:rPr>
-          <w:rFonts w:ascii="Times New Roman" w:hAnsi="Times New Roman" w:cs="Times New Roman"/>
-          <w:noProof/>
+          <w:sz w:val="24"/>
+          <w:szCs w:val="24"/>
+        </w:rPr>
+      </w:pPr>
+      <w:r>
+        <w:rPr>
+          <w:rFonts w:ascii="Times New Roman" w:hAnsi="Times New Roman" w:cs="Times New Roman"/>
+          <w:noProof/>
+          <w:sz w:val="24"/>
+          <w:szCs w:val="24"/>
+        </w:rPr>
+        <w:t xml:space="preserve">Amikor a token </w:t>
+      </w:r>
+      <w:r>
+        <w:rPr>
+          <w:rFonts w:ascii="Times New Roman" w:hAnsi="Times New Roman" w:cs="Times New Roman"/>
+          <w:noProof/>
+          <w:sz w:val="24"/>
+          <w:szCs w:val="24"/>
+        </w:rPr>
+        <w:t>beállításra kerül az APIHelper osztályban</w:t>
+      </w:r>
+      <w:r>
+        <w:rPr>
+          <w:rFonts w:ascii="Times New Roman" w:hAnsi="Times New Roman" w:cs="Times New Roman"/>
+          <w:noProof/>
+          <w:sz w:val="24"/>
+          <w:szCs w:val="24"/>
+        </w:rPr>
+        <w:t>, a további kérések részére automatikusan beállítjuk, hogy Bearer tokenként csatolják a kérés fejlécébe. Ez alapján fogja tudni a szerver, hogy hiteles kérés érkezett-e be, vagy sem.</w:t>
+      </w:r>
+      <w:r>
+        <w:rPr>
+          <w:rFonts w:ascii="Times New Roman" w:hAnsi="Times New Roman" w:cs="Times New Roman"/>
+          <w:noProof/>
+          <w:sz w:val="24"/>
+          <w:szCs w:val="24"/>
+        </w:rPr>
+        <w:t xml:space="preserve"> </w:t>
+      </w:r>
+      <w:r>
+        <w:rPr>
+          <w:rFonts w:ascii="Times New Roman" w:hAnsi="Times New Roman" w:cs="Times New Roman"/>
+          <w:noProof/>
+          <w:sz w:val="24"/>
+          <w:szCs w:val="24"/>
+        </w:rPr>
+        <w:t>A szerver csak azokat a kéréseket hajlandó teljesíteni, amikkel be szeretnénk jelentkezni, vagy amelyek már tartalmazzák fejlécben az azonosító tokent.</w:t>
+      </w:r>
+    </w:p>
+    <w:p>
+      <w:pPr>
+        <w:spacing w:after="240" w:line="240" w:lineRule="auto"/>
+        <w:jc w:val="both"/>
+        <w:rPr>
+          <w:rFonts w:ascii="Times New Roman" w:hAnsi="Times New Roman" w:cs="Times New Roman"/>
+          <w:noProof/>
+          <w:sz w:val="24"/>
+          <w:szCs w:val="24"/>
+        </w:rPr>
+      </w:pPr>
+      <w:r>
+        <w:rPr>
+          <w:rFonts w:ascii="Times New Roman" w:hAnsi="Times New Roman" w:cs="Times New Roman"/>
+          <w:noProof/>
+          <w:sz w:val="24"/>
+          <w:szCs w:val="24"/>
+        </w:rPr>
+        <w:t>Alternatív megoldásként az is működik, ha a kérés útvonalának végére ún. query paraméterként megadjuk a tokent „gamesessiontoken” kulccsal.</w:t>
+      </w:r>
+    </w:p>
+    <w:p>
+      <w:pPr>
+        <w:spacing w:after="240" w:line="240" w:lineRule="auto"/>
+        <w:jc w:val="both"/>
+        <w:rPr>
+          <w:rFonts w:ascii="Times New Roman" w:hAnsi="Times New Roman" w:cs="Times New Roman"/>
+          <w:noProof/>
+          <w:sz w:val="24"/>
+          <w:szCs w:val="24"/>
+        </w:rPr>
+      </w:pPr>
+      <w:r>
+        <w:rPr>
+          <w:rFonts w:ascii="Times New Roman" w:hAnsi="Times New Roman" w:cs="Times New Roman"/>
+          <w:noProof/>
+          <w:sz w:val="24"/>
+          <w:szCs w:val="24"/>
         </w:rPr>
         <w:t xml:space="preserve">Erre a karakterláncra azért van szükség, hogy azonosítani tudjuk a felhasználót, miután már egyszer beírta a felhasználónevét és a jelszavát. Ezzel a módszerrel nem kell minden kérésben benne lennie a felhasználónévnek és a jelszónak, hogy tudjuk, a küldő a hiteles felhasználó. Így a biztonság a szerver és a </w:t>
       </w:r>
@@ -834,6 +885,8 @@
         <w:rPr>
           <w:rFonts w:ascii="Times New Roman" w:hAnsi="Times New Roman" w:cs="Times New Roman"/>
           <w:noProof/>
+          <w:sz w:val="24"/>
+          <w:szCs w:val="24"/>
         </w:rPr>
         <w:t>kliens között megerősödik.</w:t>
       </w:r>
@@ -845,33 +898,38 @@
         <w:rPr>
           <w:rFonts w:ascii="Times New Roman" w:hAnsi="Times New Roman" w:cs="Times New Roman"/>
           <w:noProof/>
-        </w:rPr>
-      </w:pPr>
-      <w:r>
-        <w:rPr>
-          <w:rFonts w:ascii="Times New Roman" w:hAnsi="Times New Roman" w:cs="Times New Roman"/>
-          <w:noProof/>
+          <w:sz w:val="24"/>
+          <w:szCs w:val="24"/>
+        </w:rPr>
+      </w:pPr>
+      <w:r>
+        <w:rPr>
+          <w:rFonts w:ascii="Times New Roman" w:hAnsi="Times New Roman" w:cs="Times New Roman"/>
+          <w:noProof/>
+          <w:sz w:val="24"/>
+          <w:szCs w:val="24"/>
         </w:rPr>
         <w:t>Fontos kiemelni, hogy egy ilyen token nem érvényes örökké. A kiadás után számolt 5 percig érvényes, amennyiben abban az 5 percben nem érkezik egy újabb kérés, amelyik ezt a tokent tartalmazza. Ha érkezik egy kérés ezzel a tokennel, akkor az 5 perc újra kezdődik, mielőtt elavul a karakterlánc, és újra be kell jelentkezni.</w:t>
       </w:r>
-    </w:p>
-    <w:p>
-      <w:pPr>
-        <w:rPr>
-          <w:rFonts w:ascii="Times New Roman" w:hAnsi="Times New Roman" w:cs="Times New Roman"/>
-          <w:noProof/>
-          <w:sz w:val="24"/>
-          <w:szCs w:val="24"/>
-        </w:rPr>
-      </w:pPr>
-      <w:r>
-        <w:rPr>
-          <w:rFonts w:ascii="Times New Roman" w:hAnsi="Times New Roman" w:cs="Times New Roman"/>
-          <w:noProof/>
-          <w:sz w:val="24"/>
-          <w:szCs w:val="24"/>
-        </w:rPr>
-        <w:t>A szerver csak azokat a kéréseket hajlandó teljesíteni, amikkel be szeretnénk jelentkezni, vagy amelyek már tartalmazzák paraméterként az azonosító tokent.</w:t>
+      <w:r>
+        <w:rPr>
+          <w:rFonts w:ascii="Times New Roman" w:hAnsi="Times New Roman" w:cs="Times New Roman"/>
+          <w:noProof/>
+          <w:sz w:val="24"/>
+          <w:szCs w:val="24"/>
+        </w:rPr>
+        <w:t xml:space="preserve"> Ezzel elkerülhetjük az örökké működő tokenek létrejöttét, és ha a felhasználó nem küld kérést 5 percig, akkor automatikusan</w:t>
+      </w:r>
+      <w:bookmarkStart w:id="0" w:name="_GoBack"/>
+      <w:bookmarkEnd w:id="0"/>
+      <w:r>
+        <w:rPr>
+          <w:rFonts w:ascii="Times New Roman" w:hAnsi="Times New Roman" w:cs="Times New Roman"/>
+          <w:noProof/>
+          <w:sz w:val="24"/>
+          <w:szCs w:val="24"/>
+        </w:rPr>
+        <w:t xml:space="preserve"> kijelentkeztetjük.</w:t>
       </w:r>
     </w:p>
     <w:sectPr>
@@ -885,7 +943,7 @@
 </file>
 
 <file path=word/numbering.xml><?xml version="1.0" encoding="utf-8"?>
-<w:numbering xmlns:wpc="http://schemas.microsoft.com/office/word/2010/wordprocessingCanvas" xmlns:cx="http://schemas.microsoft.com/office/drawing/2014/chartex" xmlns:cx1="http://schemas.microsoft.com/office/drawing/2015/9/8/chartex" xmlns:cx2="http://schemas.microsoft.com/office/drawing/2015/10/21/chartex" xmlns:cx3="http://schemas.microsoft.com/office/drawing/2016/5/9/chartex" xmlns:cx4="http://schemas.microsoft.com/office/drawing/2016/5/10/chartex" xmlns:cx5="http://schemas.microsoft.com/office/drawing/2016/5/11/chartex" xmlns:cx6="http://schemas.microsoft.com/office/drawing/2016/5/12/chartex" xmlns:cx7="http://schemas.microsoft.com/office/drawing/2016/5/13/chartex" xmlns:cx8="http://schemas.microsoft.com/office/drawing/2016/5/14/chartex" xmlns:mc="http://schemas.openxmlformats.org/markup-compatibility/2006" xmlns:aink="http://schemas.microsoft.com/office/drawing/2016/ink" xmlns:am3d="http://schemas.microsoft.com/office/drawing/2017/model3d" xmlns:o="urn:schemas-microsoft-com:office:office" xmlns:oel="http://schemas.microsoft.com/office/2019/extlst" xmlns:r="http://schemas.openxmlformats.org/officeDocument/2006/relationships" xmlns:m="http://schemas.openxmlformats.org/officeDocument/2006/math" xmlns:v="urn:schemas-microsoft-com:vml" xmlns:wp14="http://schemas.microsoft.com/office/word/2010/wordprocessingDrawing" xmlns:wp="http://schemas.openxmlformats.org/drawingml/2006/wordprocessingDrawing" xmlns:w10="urn:schemas-microsoft-com:office:word" xmlns:w="http://schemas.openxmlformats.org/wordprocessingml/2006/main" xmlns:w14="http://schemas.microsoft.com/office/word/2010/wordml" xmlns:w15="http://schemas.microsoft.com/office/word/2012/wordml" xmlns:w16cex="http://schemas.microsoft.com/office/word/2018/wordml/cex" xmlns:w16cid="http://schemas.microsoft.com/office/word/2016/wordml/cid" xmlns:w16="http://schemas.microsoft.com/office/word/2018/wordml" xmlns:w16sdtdh="http://schemas.microsoft.com/office/word/2020/wordml/sdtdatahash" xmlns:w16se="http://schemas.microsoft.com/office/word/2015/wordml/symex" xmlns:wpg="http://schemas.microsoft.com/office/word/2010/wordprocessingGroup" xmlns:wpi="http://schemas.microsoft.com/office/word/2010/wordprocessingInk" xmlns:wne="http://schemas.microsoft.com/office/word/2006/wordml" xmlns:wps="http://schemas.microsoft.com/office/word/2010/wordprocessingShape" mc:Ignorable="w14 w15 w16se w16cid w16 w16cex w16sdtdh wp14">
+<w:numbering xmlns:wpc="http://schemas.microsoft.com/office/word/2010/wordprocessingCanvas" xmlns:cx="http://schemas.microsoft.com/office/drawing/2014/chartex" xmlns:cx1="http://schemas.microsoft.com/office/drawing/2015/9/8/chartex" xmlns:cx2="http://schemas.microsoft.com/office/drawing/2015/10/21/chartex" xmlns:cx3="http://schemas.microsoft.com/office/drawing/2016/5/9/chartex" xmlns:cx4="http://schemas.microsoft.com/office/drawing/2016/5/10/chartex" xmlns:cx5="http://schemas.microsoft.com/office/drawing/2016/5/11/chartex" xmlns:cx6="http://schemas.microsoft.com/office/drawing/2016/5/12/chartex" xmlns:cx7="http://schemas.microsoft.com/office/drawing/2016/5/13/chartex" xmlns:cx8="http://schemas.microsoft.com/office/drawing/2016/5/14/chartex" xmlns:mc="http://schemas.openxmlformats.org/markup-compatibility/2006" xmlns:aink="http://schemas.microsoft.com/office/drawing/2016/ink" xmlns:am3d="http://schemas.microsoft.com/office/drawing/2017/model3d" xmlns:o="urn:schemas-microsoft-com:office:office" xmlns:r="http://schemas.openxmlformats.org/officeDocument/2006/relationships" xmlns:m="http://schemas.openxmlformats.org/officeDocument/2006/math" xmlns:v="urn:schemas-microsoft-com:vml" xmlns:wp14="http://schemas.microsoft.com/office/word/2010/wordprocessingDrawing" xmlns:wp="http://schemas.openxmlformats.org/drawingml/2006/wordprocessingDrawing" xmlns:w10="urn:schemas-microsoft-com:office:word" xmlns:w="http://schemas.openxmlformats.org/wordprocessingml/2006/main" xmlns:w14="http://schemas.microsoft.com/office/word/2010/wordml" xmlns:w15="http://schemas.microsoft.com/office/word/2012/wordml" xmlns:w16cid="http://schemas.microsoft.com/office/word/2016/wordml/cid" xmlns:w16se="http://schemas.microsoft.com/office/word/2015/wordml/symex" xmlns:wpg="http://schemas.microsoft.com/office/word/2010/wordprocessingGroup" xmlns:wpi="http://schemas.microsoft.com/office/word/2010/wordprocessingInk" xmlns:wne="http://schemas.microsoft.com/office/word/2006/wordml" xmlns:wps="http://schemas.microsoft.com/office/word/2010/wordprocessingShape" mc:Ignorable="w14 w15 w16se w16cid wp14">
   <w:abstractNum w:abstractNumId="0" w15:restartNumberingAfterBreak="0">
     <w:nsid w:val="12101220"/>
     <w:multiLevelType w:val="hybridMultilevel"/>
@@ -975,14 +1033,14 @@
       </w:pPr>
     </w:lvl>
   </w:abstractNum>
-  <w:num w:numId="1" w16cid:durableId="915214177">
+  <w:num w:numId="1">
     <w:abstractNumId w:val="0"/>
   </w:num>
 </w:numbering>
 </file>
 
 <file path=word/styles.xml><?xml version="1.0" encoding="utf-8"?>
-<w:styles xmlns:mc="http://schemas.openxmlformats.org/markup-compatibility/2006" xmlns:r="http://schemas.openxmlformats.org/officeDocument/2006/relationships" xmlns:w="http://schemas.openxmlformats.org/wordprocessingml/2006/main" xmlns:w14="http://schemas.microsoft.com/office/word/2010/wordml" xmlns:w15="http://schemas.microsoft.com/office/word/2012/wordml" xmlns:w16cex="http://schemas.microsoft.com/office/word/2018/wordml/cex" xmlns:w16cid="http://schemas.microsoft.com/office/word/2016/wordml/cid" xmlns:w16="http://schemas.microsoft.com/office/word/2018/wordml" xmlns:w16sdtdh="http://schemas.microsoft.com/office/word/2020/wordml/sdtdatahash" xmlns:w16se="http://schemas.microsoft.com/office/word/2015/wordml/symex" mc:Ignorable="w14 w15 w16se w16cid w16 w16cex w16sdtdh">
+<w:styles xmlns:mc="http://schemas.openxmlformats.org/markup-compatibility/2006" xmlns:r="http://schemas.openxmlformats.org/officeDocument/2006/relationships" xmlns:w="http://schemas.openxmlformats.org/wordprocessingml/2006/main" xmlns:w14="http://schemas.microsoft.com/office/word/2010/wordml" xmlns:w15="http://schemas.microsoft.com/office/word/2012/wordml" xmlns:w16cid="http://schemas.microsoft.com/office/word/2016/wordml/cid" xmlns:w16se="http://schemas.microsoft.com/office/word/2015/wordml/symex" mc:Ignorable="w14 w15 w16se w16cid">
   <w:docDefaults>
     <w:rPrDefault>
       <w:rPr>
@@ -998,7 +1056,7 @@
       </w:pPr>
     </w:pPrDefault>
   </w:docDefaults>
-  <w:latentStyles w:defLockedState="0" w:defUIPriority="99" w:defSemiHidden="0" w:defUnhideWhenUsed="0" w:defQFormat="0" w:count="376">
+  <w:latentStyles w:defLockedState="0" w:defUIPriority="99" w:defSemiHidden="0" w:defUnhideWhenUsed="0" w:defQFormat="0" w:count="375">
     <w:lsdException w:name="Normal" w:uiPriority="0" w:qFormat="1"/>
     <w:lsdException w:name="heading 1" w:uiPriority="9" w:qFormat="1"/>
     <w:lsdException w:name="heading 2" w:semiHidden="1" w:uiPriority="9" w:unhideWhenUsed="1" w:qFormat="1"/>
@@ -1374,7 +1432,6 @@
     <w:lsdException w:name="Smart Hyperlink" w:semiHidden="1" w:unhideWhenUsed="1"/>
     <w:lsdException w:name="Hashtag" w:semiHidden="1" w:unhideWhenUsed="1"/>
     <w:lsdException w:name="Unresolved Mention" w:semiHidden="1" w:unhideWhenUsed="1"/>
-    <w:lsdException w:name="Smart Link" w:semiHidden="1" w:unhideWhenUsed="1"/>
   </w:latentStyles>
   <w:style w:type="paragraph" w:default="1" w:styleId="Norml">
     <w:name w:val="Normal"/>
@@ -1744,7 +1801,7 @@
 </file>
 
 <file path=customXml/itemProps1.xml><?xml version="1.0" encoding="utf-8"?>
-<ds:datastoreItem xmlns:ds="http://schemas.openxmlformats.org/officeDocument/2006/customXml" ds:itemID="{0CC12C85-241E-487C-B286-93E7AEF29EDC}">
+<ds:datastoreItem xmlns:ds="http://schemas.openxmlformats.org/officeDocument/2006/customXml" ds:itemID="{8F12AEE2-B5AF-44FE-BAAD-FE10222D756F}">
   <ds:schemaRefs>
     <ds:schemaRef ds:uri="http://schemas.openxmlformats.org/officeDocument/2006/bibliography"/>
   </ds:schemaRefs>

</xml_diff>